<commit_message>
All done I guess
</commit_message>
<xml_diff>
--- a/submission/2023_RtoV_RasterVectorization.docx
+++ b/submission/2023_RtoV_RasterVectorization.docx
@@ -63,7 +63,7 @@
       </w:pPr>
       <w:r>
         <w:rPr/>
-        <w:t>This paper explores this particular approach: Training a machine learning model on generated data pairs. A demonstration is conducted in a limited scope, where a deep learning model is trained on on-the-fly generated data in order to perform the conversion from raster images containing clearly visible shapes into vector representations. The model used in the demonstration is a simple multi-task learning model with a Convolutional Neural Network as a front end and various branches responsible for classifying the shape or determining the features of a particular shape.</w:t>
+        <w:t>This paper explores this particular approach: Training a machine learning model on generated data pairs. A demonstration is conducted in a limited scope, where a deep learning model is trained on on-the-fly generated data in order to perform the conversion from raster images containing clearly visible shapes into vector representations. The model used in the demonstration is a simple multi-task learning model with a convolutional neural network as a front end and various branches responsible for classifying the shape or determining the features of a particular shape.</w:t>
       </w:r>
     </w:p>
     <w:p>
@@ -127,18 +127,16 @@
       </w:pPr>
       <w:r>
         <w:rPr/>
-        <w:t xml:space="preserve">The code for the demonstration can be found online at </w:t>
-      </w:r>
-      <w:hyperlink r:id="rId2">
-        <w:r>
-          <w:rPr>
-            <w:rStyle w:val="Hyperlink"/>
-            <w:i/>
-            <w:iCs/>
-          </w:rPr>
-          <w:t>---</w:t>
-        </w:r>
-      </w:hyperlink>
+        <w:t>The code for the demonstration can be found online at</w:t>
+      </w:r>
+      <w:r>
+        <w:rPr>
+          <w:rStyle w:val="Hyperlink"/>
+          <w:i/>
+          <w:iCs/>
+        </w:rPr>
+        <w:t xml:space="preserve"> ---</w:t>
+      </w:r>
     </w:p>
     <w:p>
       <w:pPr>
@@ -156,7 +154,7 @@
       </w:pPr>
       <w:r>
         <w:rPr/>
-        <w:t xml:space="preserve">Matura Work by </w:t>
+        <w:t xml:space="preserve">Matura Paper by </w:t>
         <w:br/>
         <w:t>Supervisor: --- ---</w:t>
         <w:br/>
@@ -237,7 +235,7 @@
       </w:pPr>
       <w:r>
         <w:rPr/>
-        <w:t>Both methods have pros and cons and are more appropriate for certain situations than others. Vector formats have numerous advantages for storing images that are easily describable with shapes, especially those consisting of uniformly colored areas or easily describable gradients. To this class of images belong schemes, plots, logos, icons and many more. In these cases, vector graphics can be a more precise and efficient representation of the image than raster formats. A shape described in a vector specification be stored with an infinite resolution, since there are no pixels, while being less storage intensive at the same time. Raster formats, in turn, are better suited for images without easily distinguishable shapes, such as portraits or landcape pictures or photorealistic paintings.</w:t>
+        <w:t>Both methods have pros and cons and are more appropriate for certain situations than others. Vector formats have numerous advantages for storing images that are easily describable with shapes, especially those consisting of uniformly colored areas or easily describable gradients. To this class of images belong schemes, plots, logos, icons and many more. In these cases, vector graphics can be a more precise and efficient representation of the image than raster formats. A shape described in a vector specification can be stored with an infinite resolution, since there are no pixels, while being less storage intensive at the same time. Raster formats, in turn, are better suited for images without easily distinguishable shapes, such as portraits, landcape pictures or photorealistic paintings.</w:t>
       </w:r>
     </w:p>
     <w:p>
@@ -302,7 +300,7 @@
       <w:bookmarkStart w:id="5" w:name="problem-description"/>
       <w:r>
         <w:rPr/>
-        <w:t>Therefore a way to convert raster images into a vector format is both beneficial and there is no universal solution to it. Deep learning is a powerful tool for this task, especially if the data to train a neural network could be generated indefinitely. This is why this thesis has been done on the topic of raster-to-vector conversion with deep learning, and focuses on the usage of generated training data to accomplish this task.</w:t>
+        <w:t>Therefore a way to convert raster images into a vector format is both beneficial and there is no universal solution to it. Deep learning is a powerful tool for this task, especially if the data to train a neural network could be generated indefinitely. This is why this thesis has been conducted on the topic of raster-to-vector conversion with deep learning, and focuses on the usage of generated training data to accomplish this task.</w:t>
       </w:r>
       <w:bookmarkEnd w:id="4"/>
       <w:bookmarkEnd w:id="5"/>
@@ -401,7 +399,7 @@
       </w:r>
       <w:r>
         <w:rPr/>
-        <w:t xml:space="preserve"> associated with it, which are responsible for deciding if a neuron should be activated or not. The network learns through making decisions, which are rated by loss functions. The model is subsequently either punished or rewarded, and its weights are adapted. In that manner, neural networks learn how to accomplish a task through trial and error.</w:t>
+        <w:t xml:space="preserve"> associated with it. They are responsible for deciding whether a neuron should be activated or not. The network learns through making decisions, which are judged by loss functions. The model is subsequently either punished or rewarded, and its weights are adapted. In that manner, neural networks learn how to accomplish a task through trial and error.</w:t>
       </w:r>
     </w:p>
     <w:p>
@@ -434,7 +432,7 @@
       </w:pPr>
       <w:r>
         <w:rPr/>
-        <w:t>Activation functions are essential components in neural networks that introduce non-linearities. These functions decide whether a neuron should be activated or not based on the weighted sum of its inputs and possibly a bias value if provided.</w:t>
+        <w:t>Activation functions are essential components in neural networks. They are, together with the bias value, responsible for deciding whether a given neuron should be activated or not based on the weighted sum of its inputs.</w:t>
       </w:r>
     </w:p>
     <w:p>
@@ -444,7 +442,7 @@
       </w:pPr>
       <w:r>
         <w:rPr/>
-        <w:t>One widely adopted activation function is the rectified linear unit (ReLU) function. ReLU, short for rectified linear unit, is a simple yet efficient activation function. Mathematically, it is defined as:</w:t>
+        <w:t>One widely adopted activation function is the rectified linear unit (ReLU) function. ReLU is a simple yet efficient activation function. Mathematically, it is defined as:</w:t>
       </w:r>
     </w:p>
     <w:p>
@@ -1314,7 +1312,7 @@
       </w:pPr>
       <w:r>
         <w:rPr/>
-        <w:t>A convolutional neural network (CNN) is a type of neural network that uses a convolutional layer to extract features from an input image.</w:t>
+        <w:t>A Convolutional neural network (CNN) is a type of neural network that uses a convolutional layer to extract features from an input image.</w:t>
       </w:r>
     </w:p>
     <w:p>
@@ -1324,7 +1322,7 @@
       </w:pPr>
       <w:r>
         <w:rPr/>
-        <w:t xml:space="preserve">Reducing the information of individual pixels to a sequence of distinct features proves beneficial, as fully connected layers can subsequently learn to establish connections based on these features. In order to extract the relevant features, it uses different </w:t>
+        <w:t xml:space="preserve">Reducing the information of individual pixels to a sequence of distinct features proves beneficial, as fully connected layers can subsequently learn to establish connections based on these features. In order to extract the relevant features, a CNN uses different </w:t>
       </w:r>
       <w:r>
         <w:rPr>
@@ -1346,29 +1344,18 @@
       </w:r>
       <w:r>
         <w:rPr/>
-        <w:t xml:space="preserve"> value and are applied to the pixel values. A features map is produced. The </w:t>
+        <w:t xml:space="preserve"> value and are applied to the pixel values. A features map is produced. The kernel and stride values can be adapted to reduce the information for the following layers directly with the convolution layer. Alternatively, after each convolution, a </w:t>
       </w:r>
       <w:r>
         <w:rPr>
           <w:i/>
           <w:iCs/>
         </w:rPr>
-        <w:t>kernel</w:t>
-      </w:r>
-      <w:r>
-        <w:rPr/>
-        <w:t xml:space="preserve"> and </w:t>
-      </w:r>
-      <w:r>
-        <w:rPr>
-          <w:i/>
-          <w:iCs/>
-        </w:rPr>
-        <w:t>stride</w:t>
-      </w:r>
-      <w:r>
-        <w:rPr/>
-        <w:t xml:space="preserve"> values can be adapted to reduce the information for the following layers directly with the convolution layer. Alternatively, after each convolution, a pooling function can be applied to the feature maps, which reduces the number of features that need to be processed. A usual architecture consists of repeating convolution and pooling layers, which extract the relevant features, and finally fully connected neuronal layers that can logically process the information.</w:t>
+        <w:t>pooling</w:t>
+      </w:r>
+      <w:r>
+        <w:rPr/>
+        <w:t xml:space="preserve"> function can be applied to the feature maps. A usual architecture consists of repeating convolution and pooling layers, which extract the relevant features, and finally fully connected neuronal layers that can logically process the information.</w:t>
       </w:r>
     </w:p>
     <w:p>
@@ -1409,7 +1396,7 @@
       </w:pPr>
       <w:r>
         <w:rPr/>
-        <w:t>Typical Convolutional Neural Network architecture (source )</w:t>
+        <w:t>Typical convolutional neural network architecture (source )</w:t>
       </w:r>
     </w:p>
     <w:p>
@@ -1420,7 +1407,7 @@
       <w:bookmarkStart w:id="15" w:name="convolutional-neural-networks"/>
       <w:r>
         <w:rPr/>
-        <w:t>Convolutional neural networks poss the ability to automatically identify relevant features in images. As such, they are invaluable for computer vision, object detection, as well as for classification tasks.</w:t>
+        <w:t>Convolutional neural networks posses the ability to automatically identify relevant features in images. As such, they are invaluable for computer vision, object detection, as well as for classification tasks and thus for raster-to-vector conversion.</w:t>
       </w:r>
       <w:bookmarkEnd w:id="15"/>
     </w:p>
@@ -1454,7 +1441,7 @@
       </w:hyperlink>
       <w:r>
         <w:rPr/>
-        <w:t>), allowing Recurrent Neural Networks to retain information and consider past in- and outputs when processing current ones. This makes them ideal for tasks like time series prediction, natural language processing, speech recognition, and more.</w:t>
+        <w:t>), allowing recurrent neural networks to retain information and consider past in- and outputs when processing current ones.</w:t>
       </w:r>
     </w:p>
     <w:p>
@@ -1473,7 +1460,7 @@
       </w:pPr>
       <w:r>
         <w:rPr/>
-        <w:t>Example Recurrent neural network architecture (source )</w:t>
+        <w:t>Example recurrent neural network architecture (source )</w:t>
       </w:r>
     </w:p>
     <w:p>
@@ -1506,7 +1493,7 @@
       </w:pPr>
       <w:r>
         <w:rPr/>
-        <w:t>In Reinforcement Learning (RL), a neural network (</w:t>
+        <w:t>In reinforcement learning (RL), a neural network (</w:t>
       </w:r>
       <w:r>
         <w:rPr>
@@ -1560,7 +1547,7 @@
       </w:pPr>
       <w:r>
         <w:rPr/>
-        <w:t>The agent learns by trial and error, exploring different actions and observing the consequences in terms of rewards. The goal is to discover an optimal policy that leads to the maximum cumulative reward over time. Reinforcement Learning has been successfully applied to various domains, including game playing (e.g., AlphaGo), robotics, finance, and more. They have already proven valuable in raster-to-vector conversion .</w:t>
+        <w:t>The agent learns by trial and error, exploring different actions and observing the consequences in terms of rewards. The goal is to discover an optimal policy that leads to the maximum cumulative reward over time. Reinforcement learning has been successfully applied to various domains, including game playing (e.g., AlphaGo), robotics, finance, and more. They have already proven valuable in raster-to-vector conversion .</w:t>
       </w:r>
     </w:p>
     <w:p>
@@ -1570,7 +1557,7 @@
       </w:pPr>
       <w:r>
         <w:rPr/>
-        <w:t>The concept of Reinforcement Learning being very general, a specific use-case for raster-to-vector conversion is presented below. The proposed use of RL for vectorization in this paper is inspired by the work "Marvel - Raster Manga Vectorization via Primitive-wise Deep Reinforcement Learning" ().</w:t>
+        <w:t>The concept of reinforcement learning being very general, a specific use-case for raster-to-vector conversion is presented below. The proposed use of RL for vectorization in this paper is inspired by the work "Marvel - Raster Manga Vectorization via Primitive-wise Deep Reinforcement Learning" ().</w:t>
       </w:r>
     </w:p>
     <w:p>
@@ -1676,7 +1663,7 @@
       </w:pPr>
       <w:r>
         <w:rPr/>
-        <w:t>Multi-task learning is an expression used to classify neural networks that solve several related tasks simultaneously in the same model. This allows for some layers or blocks of layers to be reused, and can lead to faster performance than training multiple neural networks separately. It also allows for information to be shared. For instance, the output of one block of layers which might influence which other blocks are used for further processing the information.</w:t>
+        <w:t>Multi-task learning is an expression used to classify neural networks that solve several related tasks simultaneously in the same model. This allows for some layers or blocks of layers to be reused and can lead to faster performance than training multiple neural networks separately. It also allows for information to be shared. For instance, the output of one block of layers might influence which other blocks are used for further processing the information.</w:t>
       </w:r>
     </w:p>
     <w:p>
@@ -1686,18 +1673,7 @@
       </w:pPr>
       <w:r>
         <w:rPr/>
-        <w:t xml:space="preserve">Typically, multi-task learning model are used in large neural networks with several common initial layers (here referred to as </w:t>
-      </w:r>
-      <w:r>
-        <w:rPr>
-          <w:i/>
-          <w:iCs/>
-        </w:rPr>
-        <w:t>front end</w:t>
-      </w:r>
-      <w:r>
-        <w:rPr/>
-        <w:t>). Those layers are often responsible for extracting the relevant data for the subsequent layers. After the front end, the model may split into several independent branches; blocks of layers, specific for separate tasks.</w:t>
+        <w:t>Typically, multi-task learning model are used in large neural networks with several common initial layers. Those layers are often responsible for extracting the relevant data for the subsequent layers. After extracting those features, the model may split into several independent branches; blocks of layers, which are specific to a separate tasks each.</w:t>
       </w:r>
     </w:p>
     <w:p>
@@ -1710,7 +1686,7 @@
       <w:bookmarkStart w:id="22" w:name="multi-task-learning"/>
       <w:r>
         <w:rPr/>
-        <w:t>Multi-task learning is advantageous for raster-to-vector conversion. Typically, in raster vectorization, comparatively much time is spent in the initial layers with feature extraction. The information that is extracted in this stage can be used by most if not all subtasks, such as image classification, color extraction and shape approximation. Therefore, it is efficient to reuse the output of these layers for the entire prediction.</w:t>
+        <w:t>Multi-task learning is advantageous for raster-to-vector conversion. Typically, in raster vectorization models, comparatively much time is spent in the initial layers with feature extraction. The information that is extracted in this stage can be used by most if not all subtasks, such as image classification, color extraction and shape approximation. Therefore, it is efficient to reuse the output of these layers for the entire prediction.</w:t>
       </w:r>
       <w:bookmarkEnd w:id="20"/>
       <w:bookmarkEnd w:id="21"/>
@@ -1784,53 +1760,9 @@
         </w:numPr>
         <w:rPr/>
       </w:pPr>
-      <w:bookmarkStart w:id="24" w:name="goal-and-hypothesis"/>
-      <w:r>
-        <w:rPr/>
-        <w:t>What performance can be achieved, and what are the limitations and pitfalls of this approach?</w:t>
-      </w:r>
-      <w:bookmarkEnd w:id="24"/>
-    </w:p>
-    <w:p>
-      <w:pPr>
-        <w:pStyle w:val="Heading1"/>
-        <w:rPr/>
-      </w:pPr>
-      <w:bookmarkStart w:id="25" w:name="method"/>
-      <w:r>
-        <w:rPr/>
-        <w:t>Method</w:t>
-      </w:r>
-    </w:p>
-    <w:p>
-      <w:pPr>
-        <w:pStyle w:val="Heading2"/>
-        <w:rPr/>
-      </w:pPr>
-      <w:bookmarkStart w:id="26" w:name="overview"/>
-      <w:r>
-        <w:rPr/>
-        <w:t>Overview</w:t>
-      </w:r>
-    </w:p>
-    <w:p>
-      <w:pPr>
-        <w:pStyle w:val="FirstParagraph"/>
-        <w:rPr/>
-      </w:pPr>
-      <w:r>
-        <w:rPr/>
-        <w:t>The training and evaluation data for the model consists of thirty-two on thirty-two pixel images with three color channels, with exactly one shape on each image. The shape is being drawn on all color channels to the pixels that are situated within the shape, resulting in a black shape on a white canvas when plotted. The generated shapes, as well as their sizes and positions, are randomized and vary with each function call.</w:t>
-      </w:r>
-    </w:p>
-    <w:p>
-      <w:pPr>
-        <w:pStyle w:val="BodyText"/>
-        <w:rPr/>
-      </w:pPr>
-      <w:r>
-        <w:rPr/>
-        <w:t>The training occurs in several steps:</w:t>
+      <w:r>
+        <w:rPr/>
+        <w:t>What performance can be achieved?</w:t>
       </w:r>
     </w:p>
     <w:p>
@@ -1842,382 +1774,30 @@
         </w:numPr>
         <w:rPr/>
       </w:pPr>
-      <w:r>
-        <w:rPr/>
-        <w:t>Generation of the training data</w:t>
-      </w:r>
-    </w:p>
-    <w:p>
-      <w:pPr>
-        <w:pStyle w:val="Normal"/>
-        <w:numPr>
-          <w:ilvl w:val="0"/>
-          <w:numId w:val="16"/>
-        </w:numPr>
-        <w:rPr/>
-      </w:pPr>
-      <w:r>
-        <w:rPr/>
-        <w:t>Training of the model</w:t>
-      </w:r>
-    </w:p>
-    <w:p>
-      <w:pPr>
-        <w:pStyle w:val="Normal"/>
-        <w:numPr>
-          <w:ilvl w:val="0"/>
-          <w:numId w:val="17"/>
-        </w:numPr>
-        <w:rPr/>
-      </w:pPr>
-      <w:r>
-        <w:rPr/>
-        <w:t>Evaluation and adjusting of the model and its weights</w:t>
-      </w:r>
-    </w:p>
-    <w:p>
-      <w:pPr>
-        <w:pStyle w:val="Heading3"/>
-        <w:rPr/>
-      </w:pPr>
-      <w:bookmarkStart w:id="27" w:name="shape-generation"/>
-      <w:r>
-        <w:rPr/>
-        <w:t>Shape Generation</w:t>
-      </w:r>
-    </w:p>
-    <w:p>
-      <w:pPr>
-        <w:pStyle w:val="FirstParagraph"/>
-        <w:rPr/>
-      </w:pPr>
-      <w:r>
-        <w:rPr/>
-        <w:t>The training and evaluation data in the demonstration consists of white images with a single black shape on them. The shapes are one of the following four: Line, Circle, Rectangle and Triangle. The shapes and their parameters - such as position, size or their single vertices - have been randomized. These features are stored as labels are the basis on which the model is trained.</w:t>
-      </w:r>
-    </w:p>
-    <w:p>
-      <w:pPr>
-        <w:pStyle w:val="BodyText"/>
-        <w:rPr/>
-      </w:pPr>
-      <w:r>
-        <w:rPr/>
-        <w:t>A function has been developed for the random generation of each shape, returning a numpy array that describes the shape in a numerical representation. This allows it to be compared directly to the output of the model, without an additional conversion step, while representing the relevant features of the image with a minimal number of bytes. Since the number of data points differs from each shape, the array is padded with zeros to match the maximum number of data points. This padding is not being used for determining the performance of the model.</w:t>
-      </w:r>
-    </w:p>
-    <w:p>
-      <w:pPr>
-        <w:pStyle w:val="BodyText"/>
-        <w:rPr/>
-      </w:pPr>
-      <w:r>
-        <w:rPr/>
-        <w:t>Here is a breakdown of the different shapes and their data representation:</w:t>
-      </w:r>
-    </w:p>
-    <w:p>
-      <w:pPr>
-        <w:pStyle w:val="Normal"/>
-        <w:numPr>
-          <w:ilvl w:val="0"/>
-          <w:numId w:val="4"/>
-        </w:numPr>
-        <w:rPr/>
-      </w:pPr>
-      <w:r>
-        <w:rPr/>
-        <w:t>Line: A line is defined through two vertices and width: [x1, y1, x2, y2]. Width and color could be added.</w:t>
-      </w:r>
-    </w:p>
-    <w:p>
-      <w:pPr>
-        <w:pStyle w:val="Normal"/>
-        <w:numPr>
-          <w:ilvl w:val="0"/>
-          <w:numId w:val="4"/>
-        </w:numPr>
-        <w:rPr/>
-      </w:pPr>
-      <w:r>
-        <w:rPr/>
-        <w:t>Circle: Center and radius: [x, y, r].</w:t>
-      </w:r>
-    </w:p>
-    <w:p>
-      <w:pPr>
-        <w:pStyle w:val="Normal"/>
-        <w:numPr>
-          <w:ilvl w:val="0"/>
-          <w:numId w:val="4"/>
-        </w:numPr>
-        <w:rPr/>
-      </w:pPr>
-      <w:r>
-        <w:rPr/>
-        <w:t>Rectangle: One corner, width and height: [x1, y1, w, h]. A scalar controlling the rotation could be added.</w:t>
-      </w:r>
-    </w:p>
-    <w:p>
-      <w:pPr>
-        <w:pStyle w:val="Normal"/>
-        <w:numPr>
-          <w:ilvl w:val="0"/>
-          <w:numId w:val="4"/>
-        </w:numPr>
-        <w:rPr/>
-      </w:pPr>
-      <w:r>
-        <w:rPr/>
-        <w:t>Triangle: Three corner points: [x1, y1, x2, y2, x3, y3].</w:t>
-      </w:r>
-    </w:p>
-    <w:p>
-      <w:pPr>
-        <w:pStyle w:val="FirstParagraph"/>
-        <w:rPr/>
-      </w:pPr>
-      <w:r>
-        <w:rPr/>
-        <w:t>When fully implemented, a color could be included in every shape, taking up four bytes of space, for red, green, blue and alpha channels. In the unmodified demonstration however, the color is not being used since the shape that is being drawn on the raster image is always black.</w:t>
-      </w:r>
-    </w:p>
-    <w:p>
-      <w:pPr>
-        <w:pStyle w:val="BodyText"/>
-        <w:rPr/>
-      </w:pPr>
-      <w:r>
-        <w:rPr/>
-        <w:t>The function in the current configuration returns a one-dimensional numpy array with a length of six, which corresponds to the number of data points used for a triangle.</w:t>
-      </w:r>
-    </w:p>
-    <w:p>
-      <w:pPr>
-        <w:pStyle w:val="BodyText"/>
-        <w:rPr/>
-      </w:pPr>
-      <w:r>
-        <w:rPr/>
-        <w:t>The vertices, width and height values generated are constrained to ensure that the shape always remains within the image. However, the possibility that two different shapes can result in the same pixels being colored has not been considered. For instance, a triangle with its corners forming a line may lead to the same input image as a line with the same vertices may produce. In such a case, the model could not possibly know the correct shape and might be punished.</w:t>
-      </w:r>
-    </w:p>
-    <w:p>
-      <w:pPr>
-        <w:pStyle w:val="BodyText"/>
-        <w:rPr/>
-      </w:pPr>
-      <w:r>
-        <w:rPr/>
-        <w:t xml:space="preserve">The representation that is obtained after the previous step is written to a numpy array with the shape </w:t>
-      </w:r>
-      <w:r>
-        <w:rPr>
-          <w:rStyle w:val="VerbatimChar"/>
-        </w:rPr>
-        <w:t>(100, 100, 3)</w:t>
-      </w:r>
-      <w:r>
-        <w:rPr/>
-        <w:t xml:space="preserve"> or, in graphical terms, a white canvas. To convert from this specific representation to a raster image, a function has been developed (the function </w:t>
-      </w:r>
-      <w:r>
-        <w:rPr>
-          <w:rStyle w:val="VerbatimChar"/>
-        </w:rPr>
-        <w:t>draw_on_image</w:t>
-      </w:r>
-      <w:r>
-        <w:rPr/>
-        <w:t xml:space="preserve"> in </w:t>
-      </w:r>
-      <w:r>
-        <w:rPr>
-          <w:rStyle w:val="VerbatimChar"/>
-        </w:rPr>
-        <w:t>data/draw_shape_on_image.py</w:t>
-      </w:r>
-      <w:r>
-        <w:rPr/>
-        <w:t xml:space="preserve">) which accomplishes this task using the </w:t>
-      </w:r>
-      <w:r>
-        <w:rPr>
-          <w:i/>
-          <w:iCs/>
-        </w:rPr>
-        <w:t>OpenCV2</w:t>
-      </w:r>
-      <w:r>
-        <w:rPr/>
-        <w:t xml:space="preserve"> library.</w:t>
-      </w:r>
-      <w:bookmarkEnd w:id="27"/>
-    </w:p>
-    <w:p>
-      <w:pPr>
-        <w:pStyle w:val="Heading3"/>
-        <w:rPr/>
-      </w:pPr>
-      <w:bookmarkStart w:id="28" w:name="training"/>
-      <w:r>
-        <w:rPr/>
-        <w:t>Training</w:t>
-      </w:r>
-    </w:p>
-    <w:p>
-      <w:pPr>
-        <w:pStyle w:val="FirstParagraph"/>
-        <w:rPr/>
-      </w:pPr>
-      <w:r>
-        <w:rPr/>
-        <w:t>The training process is structured in epochs, which consist of several batches each. The batch size and the number of epochs are parameterized and can be set by the user, either as flags that are passed to the program or, in the case of the number of epochs, interactively after each training.</w:t>
-      </w:r>
-    </w:p>
-    <w:p>
-      <w:pPr>
-        <w:pStyle w:val="BodyText"/>
-        <w:rPr/>
-      </w:pPr>
-      <w:r>
-        <w:rPr/>
-        <w:t>The training process on a batch can further be broken down into sub steps:</w:t>
-      </w:r>
-    </w:p>
-    <w:p>
-      <w:pPr>
-        <w:pStyle w:val="Normal"/>
-        <w:numPr>
-          <w:ilvl w:val="0"/>
-          <w:numId w:val="18"/>
-        </w:numPr>
-        <w:rPr/>
-      </w:pPr>
-      <w:r>
-        <w:rPr/>
-        <w:t>The training images and their labels are generated as explained above and received from the data-loader in a batch</w:t>
-      </w:r>
-    </w:p>
-    <w:p>
-      <w:pPr>
-        <w:pStyle w:val="Normal"/>
-        <w:numPr>
-          <w:ilvl w:val="0"/>
-          <w:numId w:val="19"/>
-        </w:numPr>
-        <w:rPr/>
-      </w:pPr>
-      <w:r>
-        <w:rPr/>
-        <w:t>The model processes the images from the batch</w:t>
-      </w:r>
-    </w:p>
-    <w:p>
-      <w:pPr>
-        <w:pStyle w:val="Normal"/>
-        <w:numPr>
-          <w:ilvl w:val="0"/>
-          <w:numId w:val="20"/>
-        </w:numPr>
-        <w:rPr/>
-      </w:pPr>
-      <w:r>
-        <w:rPr/>
-        <w:t>The shape loss is computed using the appropriate loss functions</w:t>
-      </w:r>
-    </w:p>
-    <w:p>
-      <w:pPr>
-        <w:pStyle w:val="Normal"/>
-        <w:numPr>
-          <w:ilvl w:val="0"/>
-          <w:numId w:val="21"/>
-        </w:numPr>
-        <w:rPr/>
-      </w:pPr>
-      <w:r>
-        <w:rPr/>
-        <w:t>Neural network is being back-propagated with both losses</w:t>
-      </w:r>
-    </w:p>
-    <w:p>
-      <w:pPr>
-        <w:pStyle w:val="Normal"/>
-        <w:numPr>
-          <w:ilvl w:val="0"/>
-          <w:numId w:val="22"/>
-        </w:numPr>
-        <w:rPr/>
-      </w:pPr>
-      <w:r>
-        <w:rPr/>
-        <w:t>The losses are recorded for the statistics</w:t>
-      </w:r>
-    </w:p>
-    <w:p>
-      <w:pPr>
-        <w:pStyle w:val="FirstParagraph"/>
-        <w:rPr/>
-      </w:pPr>
-      <w:bookmarkStart w:id="29" w:name="training"/>
-      <w:r>
-        <w:rPr/>
-        <w:t>The optimizer automatically updates the model according to the back-propagation of the losses. The most important factor for the effectiveness the training is the learning rate, which is a scalar value that determines the impact of the losses on the weights of the model. In the demonstration, no automatic learning rate optimizer is used. However, it can be specified interactively. Through that procedure, the model is trained on all batches.</w:t>
-      </w:r>
-      <w:bookmarkEnd w:id="29"/>
-    </w:p>
-    <w:p>
-      <w:pPr>
-        <w:pStyle w:val="Heading3"/>
-        <w:rPr/>
-      </w:pPr>
-      <w:bookmarkStart w:id="30" w:name="evaluation"/>
-      <w:r>
-        <w:rPr/>
-        <w:t>Evaluation</w:t>
-      </w:r>
-    </w:p>
-    <w:p>
-      <w:pPr>
-        <w:pStyle w:val="FirstParagraph"/>
-        <w:rPr/>
-      </w:pPr>
-      <w:r>
-        <w:rPr/>
-        <w:t xml:space="preserve">For the evaluation of the model, its output, which is a numpy array containing a batch of shape predictions and one which contains a batch of the shape specifications is being compared to the ground truth. The shape specifications are numpy arrays with data in the same representation as the one the raster image is generated from. This is done using the following loss functions: </w:t>
-      </w:r>
-      <w:r>
-        <w:rPr>
-          <w:i/>
-          <w:iCs/>
-        </w:rPr>
-        <w:t>cross-entropy loss</w:t>
-      </w:r>
-      <w:r>
-        <w:rPr/>
-        <w:t xml:space="preserve"> (CE) for the shape prediction and </w:t>
-      </w:r>
-      <w:r>
-        <w:rPr>
-          <w:i/>
-          <w:iCs/>
-        </w:rPr>
-        <w:t>mean squared error</w:t>
-      </w:r>
-      <w:r>
-        <w:rPr/>
-        <w:t xml:space="preserve"> (MSE) for the prediction of the data specific to the shape.</w:t>
-      </w:r>
-      <w:bookmarkEnd w:id="26"/>
-      <w:bookmarkEnd w:id="30"/>
+      <w:bookmarkStart w:id="24" w:name="goal-and-hypothesis"/>
+      <w:r>
+        <w:rPr/>
+        <w:t>What are the limitations and pitfalls of this approach?</w:t>
+      </w:r>
+      <w:bookmarkEnd w:id="24"/>
+    </w:p>
+    <w:p>
+      <w:pPr>
+        <w:pStyle w:val="Heading1"/>
+        <w:rPr/>
+      </w:pPr>
+      <w:bookmarkStart w:id="25" w:name="method"/>
+      <w:r>
+        <w:rPr/>
+        <w:t>Method</w:t>
+      </w:r>
     </w:p>
     <w:p>
       <w:pPr>
         <w:pStyle w:val="Heading2"/>
         <w:rPr/>
       </w:pPr>
-      <w:bookmarkStart w:id="31" w:name="language-choice"/>
+      <w:bookmarkStart w:id="26" w:name="language-choice"/>
       <w:r>
         <w:rPr/>
         <w:t>Language Choice</w:t>
@@ -2459,7 +2039,7 @@
                 <w:szCs w:val="24"/>
                 <w:lang w:val="en-US" w:eastAsia="en-US" w:bidi="ar-SA"/>
               </w:rPr>
-              <w:t>Represent-ative ML Libraries</w:t>
+              <w:t>Representative ML Libraries</w:t>
             </w:r>
           </w:p>
         </w:tc>
@@ -3841,9 +3421,9 @@
                 <w:lang w:val="en-US" w:eastAsia="en-US" w:bidi="ar-SA"/>
               </w:rPr>
             </w:r>
-            <w:bookmarkStart w:id="32" w:name="table%3Alanguage_evaluation"/>
-            <w:bookmarkStart w:id="33" w:name="table%3Alanguage_evaluation"/>
-            <w:bookmarkEnd w:id="33"/>
+            <w:bookmarkStart w:id="27" w:name="table%3Alanguage_evaluation"/>
+            <w:bookmarkStart w:id="28" w:name="table%3Alanguage_evaluation"/>
+            <w:bookmarkEnd w:id="28"/>
           </w:p>
         </w:tc>
       </w:tr>
@@ -3877,16 +3457,16 @@
       <w:r>
         <w:rPr/>
       </w:r>
-      <w:bookmarkStart w:id="34" w:name="table%3Alanguage_evaluation_Copy_1"/>
-      <w:bookmarkStart w:id="35" w:name="table%3Alanguage_evaluation_Copy_1"/>
-      <w:bookmarkEnd w:id="35"/>
+      <w:bookmarkStart w:id="29" w:name="table%3Alanguage_evaluation_Copy_1"/>
+      <w:bookmarkStart w:id="30" w:name="table%3Alanguage_evaluation_Copy_1"/>
+      <w:bookmarkEnd w:id="30"/>
     </w:p>
     <w:p>
       <w:pPr>
         <w:pStyle w:val="Heading3"/>
         <w:rPr/>
       </w:pPr>
-      <w:bookmarkStart w:id="36" w:name="python"/>
+      <w:bookmarkStart w:id="31" w:name="python"/>
       <w:r>
         <w:rPr/>
         <w:t>Python</w:t>
@@ -3960,19 +3540,19 @@
         <w:pStyle w:val="Definition"/>
         <w:rPr/>
       </w:pPr>
-      <w:bookmarkStart w:id="37" w:name="python"/>
+      <w:bookmarkStart w:id="32" w:name="python"/>
       <w:r>
         <w:rPr/>
         <w:t>The language performs poorly on benchmark tests , but Python libraries are written mostly in C and heavily optimized. Thus, the performance-critical parts are usually fast enough. Performance bottlenecks can also be gradually optimized by switching from Python to Cyphon or directly to C. They are both compiled and can take advantage of type information and are therefore much faster, with little overhead when calling from and into Python.</w:t>
       </w:r>
-      <w:bookmarkEnd w:id="37"/>
+      <w:bookmarkEnd w:id="32"/>
     </w:p>
     <w:p>
       <w:pPr>
         <w:pStyle w:val="Heading3"/>
         <w:rPr/>
       </w:pPr>
-      <w:bookmarkStart w:id="38" w:name="javascript"/>
+      <w:bookmarkStart w:id="33" w:name="javascript"/>
       <w:r>
         <w:rPr/>
         <w:t>Javascript</w:t>
@@ -4055,19 +3635,19 @@
         <w:pStyle w:val="Definition"/>
         <w:rPr/>
       </w:pPr>
-      <w:bookmarkStart w:id="39" w:name="javascript"/>
+      <w:bookmarkStart w:id="34" w:name="javascript"/>
       <w:r>
         <w:rPr/>
         <w:t>Javascript runs in browsers, which would facilitate deployment to the web.</w:t>
       </w:r>
-      <w:bookmarkEnd w:id="39"/>
+      <w:bookmarkEnd w:id="34"/>
     </w:p>
     <w:p>
       <w:pPr>
         <w:pStyle w:val="Heading3"/>
         <w:rPr/>
       </w:pPr>
-      <w:bookmarkStart w:id="40" w:name="c"/>
+      <w:bookmarkStart w:id="35" w:name="c"/>
       <w:r>
         <w:rPr/>
         <w:t>C++</w:t>
@@ -4141,19 +3721,19 @@
         <w:pStyle w:val="Definition"/>
         <w:rPr/>
       </w:pPr>
-      <w:bookmarkStart w:id="41" w:name="c"/>
+      <w:bookmarkStart w:id="36" w:name="c"/>
       <w:r>
         <w:rPr/>
         <w:t>C++ is a mature, performant and relatively high-level language. However, the development speed is not optimal. The language focuses on performance over ease of use safety. Much control, but also much responsibility, is given to the developer, which is not advantageous when fast iterations and changes have to be made.</w:t>
       </w:r>
-      <w:bookmarkEnd w:id="41"/>
+      <w:bookmarkEnd w:id="36"/>
     </w:p>
     <w:p>
       <w:pPr>
         <w:pStyle w:val="Heading3"/>
         <w:rPr/>
       </w:pPr>
-      <w:bookmarkStart w:id="42" w:name="c-1"/>
+      <w:bookmarkStart w:id="37" w:name="c-1"/>
       <w:r>
         <w:rPr/>
         <w:t>C</w:t>
@@ -4205,19 +3785,19 @@
         <w:pStyle w:val="Definition"/>
         <w:rPr/>
       </w:pPr>
-      <w:bookmarkStart w:id="43" w:name="c-1"/>
+      <w:bookmarkStart w:id="38" w:name="c-1"/>
       <w:r>
         <w:rPr/>
         <w:t>The language itself belongs to the best performant languages. But the lack of high-level features can slow down development speed. It is also not memory-safe, which can lead to bugs and vulnerabilities.</w:t>
       </w:r>
-      <w:bookmarkEnd w:id="43"/>
+      <w:bookmarkEnd w:id="38"/>
     </w:p>
     <w:p>
       <w:pPr>
         <w:pStyle w:val="Heading3"/>
         <w:rPr/>
       </w:pPr>
-      <w:bookmarkStart w:id="44" w:name="rust"/>
+      <w:bookmarkStart w:id="39" w:name="rust"/>
       <w:r>
         <w:rPr/>
         <w:t>Rust</w:t>
@@ -4242,7 +3822,7 @@
         <w:rPr/>
         <w:t xml:space="preserve">Rust is a promising but relatively new language, and so is its deep learning ecosystem. Comprehensive, performant deep learning frameworks such as </w:t>
       </w:r>
-      <w:hyperlink r:id="rId3">
+      <w:hyperlink r:id="rId2">
         <w:r>
           <w:rPr>
             <w:rStyle w:val="Hyperlink"/>
@@ -4283,19 +3863,19 @@
         <w:pStyle w:val="Definition"/>
         <w:rPr/>
       </w:pPr>
-      <w:bookmarkStart w:id="45" w:name="rust"/>
+      <w:bookmarkStart w:id="40" w:name="rust"/>
       <w:r>
         <w:rPr/>
         <w:t>Rust is very performant while still offering high-level features through zero-cost abstractions. As opposed to C++, Rust is also memory-safe due to its built-in borrow checker. It may be the best choice if the deep learning ecosystem was more mature.</w:t>
       </w:r>
-      <w:bookmarkEnd w:id="45"/>
+      <w:bookmarkEnd w:id="40"/>
     </w:p>
     <w:p>
       <w:pPr>
         <w:pStyle w:val="Heading3"/>
         <w:rPr/>
       </w:pPr>
-      <w:bookmarkStart w:id="46" w:name="go"/>
+      <w:bookmarkStart w:id="41" w:name="go"/>
       <w:r>
         <w:rPr/>
         <w:t>Go</w:t>
@@ -4320,7 +3900,7 @@
         <w:rPr/>
         <w:t xml:space="preserve">Go is a promising language, but its ecosystem is in a similar state as the one of Rust. Maschine learning libraries like </w:t>
       </w:r>
-      <w:hyperlink r:id="rId4">
+      <w:hyperlink r:id="rId3">
         <w:r>
           <w:rPr>
             <w:rStyle w:val="Hyperlink"/>
@@ -4383,19 +3963,19 @@
         <w:pStyle w:val="Definition"/>
         <w:rPr/>
       </w:pPr>
-      <w:bookmarkStart w:id="47" w:name="go"/>
+      <w:bookmarkStart w:id="42" w:name="go"/>
       <w:r>
         <w:rPr/>
         <w:t>Go is faster than both Python and Javascript, and allows to easily add concurrency, which can increase the performance even more.</w:t>
       </w:r>
-      <w:bookmarkEnd w:id="47"/>
+      <w:bookmarkEnd w:id="42"/>
     </w:p>
     <w:p>
       <w:pPr>
         <w:pStyle w:val="Heading3"/>
         <w:rPr/>
       </w:pPr>
-      <w:bookmarkStart w:id="48" w:name="conclusion"/>
+      <w:bookmarkStart w:id="43" w:name="conclusion"/>
       <w:r>
         <w:rPr/>
         <w:t>Conclusion</w:t>
@@ -4437,21 +4017,21 @@
         <w:pStyle w:val="BodyText"/>
         <w:rPr/>
       </w:pPr>
-      <w:bookmarkStart w:id="49" w:name="language-choice"/>
-      <w:bookmarkStart w:id="50" w:name="conclusion"/>
+      <w:bookmarkStart w:id="44" w:name="language-choice"/>
+      <w:bookmarkStart w:id="45" w:name="conclusion"/>
       <w:r>
         <w:rPr/>
         <w:t>However, the performed evaluation is based on experience and research of the author, as well as common knowledge and is thus not subjective nor comprehensive. It is meant to give an overview of the options and it was tried to make as objective as possible.</w:t>
       </w:r>
-      <w:bookmarkEnd w:id="49"/>
-      <w:bookmarkEnd w:id="50"/>
+      <w:bookmarkEnd w:id="44"/>
+      <w:bookmarkEnd w:id="45"/>
     </w:p>
     <w:p>
       <w:pPr>
         <w:pStyle w:val="Heading2"/>
         <w:rPr/>
       </w:pPr>
-      <w:bookmarkStart w:id="51" w:name="framework-choice"/>
+      <w:bookmarkStart w:id="46" w:name="framework-choice"/>
       <w:r>
         <w:rPr/>
         <w:t>Framework Choice</w:t>
@@ -4464,7 +4044,30 @@
       </w:pPr>
       <w:r>
         <w:rPr/>
-        <w:t>After deciding to write the demonstration in Python, the frameworks had to be evaluated in order to choose the best option. After</w:t>
+        <w:t xml:space="preserve">After deciding to write the demonstration in Python, the frameworks had to be evaluated in order to choose the best option. Since </w:t>
+      </w:r>
+      <w:r>
+        <w:rPr>
+          <w:i/>
+          <w:iCs/>
+        </w:rPr>
+        <w:t>Keras</w:t>
+      </w:r>
+      <w:r>
+        <w:rPr/>
+        <w:t xml:space="preserve"> has been merged into Tensorflow, the main choice was between Tensorflow and Pytorch. A point for point comparison was done, with no numerical evaluation </w:t>
+      </w:r>
+      <w:hyperlink w:anchor="table%3Aframework_evaluation">
+        <w:r>
+          <w:rPr>
+            <w:rStyle w:val="Hyperlink"/>
+          </w:rPr>
+          <w:t>3.2</w:t>
+        </w:r>
+      </w:hyperlink>
+      <w:r>
+        <w:rPr/>
+        <w:t>.</w:t>
       </w:r>
     </w:p>
     <w:p>
@@ -5352,7 +4955,7 @@
                 <w:szCs w:val="24"/>
                 <w:lang w:val="en-US" w:eastAsia="en-US" w:bidi="ar-SA"/>
               </w:rPr>
-              <w:t>One of the most often used libraries</w:t>
+              <w:t>One of the most used libraries</w:t>
             </w:r>
           </w:p>
         </w:tc>
@@ -5418,8 +5021,8 @@
               </w:rPr>
               <w:t>More often used</w:t>
             </w:r>
-            <w:bookmarkStart w:id="52" w:name="table%3Aframework_evaluation"/>
-            <w:bookmarkEnd w:id="52"/>
+            <w:bookmarkStart w:id="47" w:name="table%3Aframework_evaluation"/>
+            <w:bookmarkEnd w:id="47"/>
           </w:p>
         </w:tc>
       </w:tr>
@@ -5454,17 +5057,17 @@
         <w:rPr/>
         <w:t xml:space="preserve"> has been chosen for the demonstration. It is a popular and widely used framework and its goals align better with the goals of this work: Simplicity and fast development speed in order to experiment with different architectures is invaluable for this work.</w:t>
       </w:r>
-      <w:bookmarkEnd w:id="51"/>
+      <w:bookmarkEnd w:id="46"/>
     </w:p>
     <w:p>
       <w:pPr>
         <w:pStyle w:val="Heading2"/>
         <w:rPr/>
       </w:pPr>
-      <w:bookmarkStart w:id="53" w:name="data-generation"/>
-      <w:r>
-        <w:rPr/>
-        <w:t>Data Generation</w:t>
+      <w:bookmarkStart w:id="48" w:name="overview-of-the-demonstration"/>
+      <w:r>
+        <w:rPr/>
+        <w:t>Overview of the Demonstration</w:t>
       </w:r>
     </w:p>
     <w:p>
@@ -5474,7 +5077,7 @@
       </w:pPr>
       <w:r>
         <w:rPr/>
-        <w:t>The data that the model uses for training consists of raster images containing one shape in each. The images are internally represented as numpy arrays, where each entry represents the color values of a pixel. The background is white (i. e. RGB values set to (1, 1, 1)), and the pixels that fall within the shape are set to (0, 0, 0), thus appearing black, so that the contrast between shape and background is maximized.</w:t>
+        <w:t>The training and evaluation data for the model in the demonstration consists of thirty-two on thirty-two pixel images with three color channels, with exactly one shape on each image. The shape is being drawn on all color channels to the pixels that are situated within the shape, resulting in a black shape on a white canvas when plotted. The generated shapes, as well as their sizes and positions, are randomized and vary with each function call.</w:t>
       </w:r>
     </w:p>
     <w:p>
@@ -5484,66 +5087,428 @@
       </w:pPr>
       <w:r>
         <w:rPr/>
-        <w:t xml:space="preserve">All data generation is implemented in </w:t>
+        <w:t>The training occurs in several steps:</w:t>
+      </w:r>
+    </w:p>
+    <w:p>
+      <w:pPr>
+        <w:pStyle w:val="Normal"/>
+        <w:numPr>
+          <w:ilvl w:val="0"/>
+          <w:numId w:val="16"/>
+        </w:numPr>
+        <w:rPr/>
+      </w:pPr>
+      <w:r>
+        <w:rPr/>
+        <w:t>Generation of the training data</w:t>
+      </w:r>
+    </w:p>
+    <w:p>
+      <w:pPr>
+        <w:pStyle w:val="Normal"/>
+        <w:numPr>
+          <w:ilvl w:val="0"/>
+          <w:numId w:val="17"/>
+        </w:numPr>
+        <w:rPr/>
+      </w:pPr>
+      <w:r>
+        <w:rPr/>
+        <w:t>Training of the model</w:t>
+      </w:r>
+    </w:p>
+    <w:p>
+      <w:pPr>
+        <w:pStyle w:val="Normal"/>
+        <w:numPr>
+          <w:ilvl w:val="0"/>
+          <w:numId w:val="18"/>
+        </w:numPr>
+        <w:rPr/>
+      </w:pPr>
+      <w:r>
+        <w:rPr/>
+        <w:t>Evaluation and adjusting of the model and its weights</w:t>
+      </w:r>
+    </w:p>
+    <w:p>
+      <w:pPr>
+        <w:pStyle w:val="Heading3"/>
+        <w:rPr/>
+      </w:pPr>
+      <w:bookmarkStart w:id="49" w:name="shape-generation"/>
+      <w:r>
+        <w:rPr/>
+        <w:t>Shape Generation</w:t>
+      </w:r>
+    </w:p>
+    <w:p>
+      <w:pPr>
+        <w:pStyle w:val="FirstParagraph"/>
+        <w:rPr/>
+      </w:pPr>
+      <w:r>
+        <w:rPr/>
+        <w:t xml:space="preserve">The training and evaluation data in the demonstration consists of white images with a single black shape on them. The shapes are one of the following four: </w:t>
+      </w:r>
+      <w:r>
+        <w:rPr>
+          <w:i/>
+          <w:iCs/>
+        </w:rPr>
+        <w:t>Line</w:t>
+      </w:r>
+      <w:r>
+        <w:rPr/>
+        <w:t xml:space="preserve">, </w:t>
+      </w:r>
+      <w:r>
+        <w:rPr>
+          <w:i/>
+          <w:iCs/>
+        </w:rPr>
+        <w:t>Circle</w:t>
+      </w:r>
+      <w:r>
+        <w:rPr/>
+        <w:t xml:space="preserve">, </w:t>
+      </w:r>
+      <w:r>
+        <w:rPr>
+          <w:i/>
+          <w:iCs/>
+        </w:rPr>
+        <w:t>Rectangle</w:t>
+      </w:r>
+      <w:r>
+        <w:rPr/>
+        <w:t xml:space="preserve"> and </w:t>
+      </w:r>
+      <w:r>
+        <w:rPr>
+          <w:i/>
+          <w:iCs/>
+        </w:rPr>
+        <w:t>Triangle</w:t>
+      </w:r>
+      <w:r>
+        <w:rPr/>
+        <w:t>. The shapes and their parameters - such as position, size or their vertices - have been randomized. These features are stored as labels and provide the basis on which the model is trained.</w:t>
+      </w:r>
+    </w:p>
+    <w:p>
+      <w:pPr>
+        <w:pStyle w:val="BodyText"/>
+        <w:rPr/>
+      </w:pPr>
+      <w:r>
+        <w:rPr/>
+        <w:t>A function has been developed for the random generation of each shape, returning a numpy array that describes the shape in a numerical representation. This allows it to be compared directly to the output of the model, without an additional conversion step, while representing the relevant features of the image with a minimal number of bytes. Since the number of data points differs from each shape, the array is padded with zeros to match the maximum number of data points. This padding is not being used for determining the performance of the model.</w:t>
+      </w:r>
+    </w:p>
+    <w:p>
+      <w:pPr>
+        <w:pStyle w:val="BodyText"/>
+        <w:rPr/>
+      </w:pPr>
+      <w:r>
+        <w:rPr/>
+        <w:t>Here is a breakdown of the different shapes and their data representation:</w:t>
+      </w:r>
+    </w:p>
+    <w:p>
+      <w:pPr>
+        <w:pStyle w:val="Normal"/>
+        <w:numPr>
+          <w:ilvl w:val="0"/>
+          <w:numId w:val="4"/>
+        </w:numPr>
+        <w:rPr/>
+      </w:pPr>
+      <w:r>
+        <w:rPr/>
+        <w:t>Line: A line is defined through two vertices and width: [x1, y1, x2, y2]. Width and color could be added.</w:t>
+      </w:r>
+    </w:p>
+    <w:p>
+      <w:pPr>
+        <w:pStyle w:val="Normal"/>
+        <w:numPr>
+          <w:ilvl w:val="0"/>
+          <w:numId w:val="4"/>
+        </w:numPr>
+        <w:rPr/>
+      </w:pPr>
+      <w:r>
+        <w:rPr/>
+        <w:t>Circle: Center and radius: [x, y, r].</w:t>
+      </w:r>
+    </w:p>
+    <w:p>
+      <w:pPr>
+        <w:pStyle w:val="Normal"/>
+        <w:numPr>
+          <w:ilvl w:val="0"/>
+          <w:numId w:val="4"/>
+        </w:numPr>
+        <w:rPr/>
+      </w:pPr>
+      <w:r>
+        <w:rPr/>
+        <w:t>Rectangle: One corner, width and height: [x1, y1, w, h]. A scalar controlling the rotation could be added.</w:t>
+      </w:r>
+    </w:p>
+    <w:p>
+      <w:pPr>
+        <w:pStyle w:val="Normal"/>
+        <w:numPr>
+          <w:ilvl w:val="0"/>
+          <w:numId w:val="4"/>
+        </w:numPr>
+        <w:rPr/>
+      </w:pPr>
+      <w:r>
+        <w:rPr/>
+        <w:t>Triangle: Three corner points: [x1, y1, x2, y2, x3, y3].</w:t>
+      </w:r>
+    </w:p>
+    <w:p>
+      <w:pPr>
+        <w:pStyle w:val="FirstParagraph"/>
+        <w:rPr/>
+      </w:pPr>
+      <w:r>
+        <w:rPr/>
+        <w:t>When fully implemented, a color could be included in every shape, taking up four bytes of memory, for red, green, blue and alpha channels. In the unmodified demonstration however, the color is not being used since the shape that is being drawn on the raster image is always black. The function in the current configuration returns a one-dimensional numpy array with a length of six, which corresponds to the number of data points used for a triangle.</w:t>
+      </w:r>
+    </w:p>
+    <w:p>
+      <w:pPr>
+        <w:pStyle w:val="BodyText"/>
+        <w:rPr/>
+      </w:pPr>
+      <w:r>
+        <w:rPr/>
+        <w:t>The vertices, width and height values that have been generated are constrained to ensure that the shape always remains within the image. However, the possibility that two different shapes can result in the same pixels being colored has not been considered. For instance, a triangle with its corners forming a line may lead to the same input image as a line with the same vertices may produce. In such a case, the model could not possibly know the correct shape and might be punished.</w:t>
+      </w:r>
+    </w:p>
+    <w:p>
+      <w:pPr>
+        <w:pStyle w:val="BodyText"/>
+        <w:rPr/>
+      </w:pPr>
+      <w:r>
+        <w:rPr/>
+        <w:t xml:space="preserve">The representation that is obtained after the previous step is written to a numpy array with the shape </w:t>
       </w:r>
       <w:r>
         <w:rPr>
           <w:rStyle w:val="VerbatimChar"/>
         </w:rPr>
-        <w:t>rtov/data/</w:t>
-      </w:r>
-      <w:r>
-        <w:rPr/>
-        <w:t xml:space="preserve"> and its subdirectories. A class, </w:t>
+        <w:t>(100, 100, 3)</w:t>
+      </w:r>
+      <w:r>
+        <w:rPr/>
+        <w:t xml:space="preserve"> or, in graphical terms, a white canvas of 100 times 100 pixels. To convert from this specific representation to a raster image, a function has been developed (the function </w:t>
       </w:r>
       <w:r>
         <w:rPr>
           <w:rStyle w:val="VerbatimChar"/>
         </w:rPr>
-        <w:t>LazyDataset</w:t>
-      </w:r>
-      <w:r>
-        <w:rPr/>
-        <w:t xml:space="preserve">, which inherits from the </w:t>
+        <w:t>draw_on_image</w:t>
+      </w:r>
+      <w:r>
+        <w:rPr/>
+        <w:t xml:space="preserve"> in </w:t>
       </w:r>
       <w:r>
         <w:rPr>
           <w:rStyle w:val="VerbatimChar"/>
         </w:rPr>
-        <w:t>torch.utils.data.Dataset</w:t>
-      </w:r>
-      <w:r>
-        <w:rPr/>
-        <w:t>, provides an interface, which is a Dataloader (</w:t>
+        <w:t>data/draw_shape_on_image.py</w:t>
+      </w:r>
+      <w:r>
+        <w:rPr/>
+        <w:t xml:space="preserve">) which accomplishes this task using the </w:t>
       </w:r>
       <w:r>
         <w:rPr>
-          <w:rStyle w:val="VerbatimChar"/>
+          <w:i/>
+          <w:iCs/>
         </w:rPr>
-        <w:t>torch.utils.data.Dataloader</w:t>
-      </w:r>
-      <w:r>
-        <w:rPr/>
-        <w:t xml:space="preserve">) object can use later to get the next image. Therefore, the method </w:t>
+        <w:t>OpenCV2</w:t>
+      </w:r>
+      <w:r>
+        <w:rPr/>
+        <w:t xml:space="preserve"> library.</w:t>
+      </w:r>
+      <w:bookmarkEnd w:id="49"/>
+    </w:p>
+    <w:p>
+      <w:pPr>
+        <w:pStyle w:val="Heading3"/>
+        <w:rPr/>
+      </w:pPr>
+      <w:bookmarkStart w:id="50" w:name="training"/>
+      <w:r>
+        <w:rPr/>
+        <w:t>Training</w:t>
+      </w:r>
+    </w:p>
+    <w:p>
+      <w:pPr>
+        <w:pStyle w:val="FirstParagraph"/>
+        <w:rPr/>
+      </w:pPr>
+      <w:r>
+        <w:rPr/>
+        <w:t>The training process is structured in epochs, which consist of several batches each. The batch size and the number of epochs are parameterized and can be set by the user, either as flags that are passed to the program or, in the case of the number of epochs, interactively after each training.</w:t>
+      </w:r>
+    </w:p>
+    <w:p>
+      <w:pPr>
+        <w:pStyle w:val="BodyText"/>
+        <w:rPr/>
+      </w:pPr>
+      <w:r>
+        <w:rPr/>
+        <w:t>The training process on a batch can further be broken down into sub steps:</w:t>
+      </w:r>
+    </w:p>
+    <w:p>
+      <w:pPr>
+        <w:pStyle w:val="Normal"/>
+        <w:numPr>
+          <w:ilvl w:val="0"/>
+          <w:numId w:val="19"/>
+        </w:numPr>
+        <w:rPr/>
+      </w:pPr>
+      <w:r>
+        <w:rPr/>
+        <w:t>The training images and their labels are generated as explained above and received from the data-loader in a batch</w:t>
+      </w:r>
+    </w:p>
+    <w:p>
+      <w:pPr>
+        <w:pStyle w:val="Normal"/>
+        <w:numPr>
+          <w:ilvl w:val="0"/>
+          <w:numId w:val="20"/>
+        </w:numPr>
+        <w:rPr/>
+      </w:pPr>
+      <w:r>
+        <w:rPr/>
+        <w:t>The model processes the images from the batch</w:t>
+      </w:r>
+    </w:p>
+    <w:p>
+      <w:pPr>
+        <w:pStyle w:val="Normal"/>
+        <w:numPr>
+          <w:ilvl w:val="0"/>
+          <w:numId w:val="21"/>
+        </w:numPr>
+        <w:rPr/>
+      </w:pPr>
+      <w:r>
+        <w:rPr/>
+        <w:t>The shape loss is computed using the appropriate loss functions</w:t>
+      </w:r>
+    </w:p>
+    <w:p>
+      <w:pPr>
+        <w:pStyle w:val="Normal"/>
+        <w:numPr>
+          <w:ilvl w:val="0"/>
+          <w:numId w:val="22"/>
+        </w:numPr>
+        <w:rPr/>
+      </w:pPr>
+      <w:r>
+        <w:rPr/>
+        <w:t>Neural network is being back-propagated with both losses</w:t>
+      </w:r>
+    </w:p>
+    <w:p>
+      <w:pPr>
+        <w:pStyle w:val="Normal"/>
+        <w:numPr>
+          <w:ilvl w:val="0"/>
+          <w:numId w:val="23"/>
+        </w:numPr>
+        <w:rPr/>
+      </w:pPr>
+      <w:r>
+        <w:rPr/>
+        <w:t>The losses are recorded for the statistics</w:t>
+      </w:r>
+    </w:p>
+    <w:p>
+      <w:pPr>
+        <w:pStyle w:val="FirstParagraph"/>
+        <w:rPr/>
+      </w:pPr>
+      <w:bookmarkStart w:id="51" w:name="training"/>
+      <w:r>
+        <w:rPr/>
+        <w:t>The optimizer automatically updates the model according to the back-propagation of the losses. The most important factor for the effectiveness the training is the learning rate, which is a scalar value that determines the impact of the losses on the weights of the model. In the demonstration, no automatic learning rate optimizer is used. However, it can be specified interactively. Through that procedure, the model is trained on all batches.</w:t>
+      </w:r>
+      <w:bookmarkEnd w:id="51"/>
+    </w:p>
+    <w:p>
+      <w:pPr>
+        <w:pStyle w:val="Heading3"/>
+        <w:rPr/>
+      </w:pPr>
+      <w:bookmarkStart w:id="52" w:name="evaluation"/>
+      <w:r>
+        <w:rPr/>
+        <w:t>Evaluation</w:t>
+      </w:r>
+    </w:p>
+    <w:p>
+      <w:pPr>
+        <w:pStyle w:val="FirstParagraph"/>
+        <w:rPr/>
+      </w:pPr>
+      <w:r>
+        <w:rPr/>
+        <w:t xml:space="preserve">For the evaluation of the model, its output is being compared to the ground truth. The model output consists of a numpy array containing a batch of shape predictions and second array containing a batch of the shape specifications. The shape specifications are numpy arrays with data in the same representation as the one the raster image is generated from. This is done using the following loss functions: </w:t>
       </w:r>
       <w:r>
         <w:rPr>
-          <w:rStyle w:val="VerbatimChar"/>
+          <w:i/>
+          <w:iCs/>
         </w:rPr>
-        <w:t>__getitem__(self, i: int)</w:t>
-      </w:r>
-      <w:r>
-        <w:rPr/>
-        <w:t xml:space="preserve"> is provided, which loads a numpy array, draws a random shape on it and transforms it into a vector.</w:t>
-      </w:r>
-      <w:bookmarkEnd w:id="53"/>
+        <w:t>cross-entropy loss</w:t>
+      </w:r>
+      <w:r>
+        <w:rPr/>
+        <w:t xml:space="preserve"> (CE) for the shape prediction and </w:t>
+      </w:r>
+      <w:r>
+        <w:rPr>
+          <w:i/>
+          <w:iCs/>
+        </w:rPr>
+        <w:t>mean squared error</w:t>
+      </w:r>
+      <w:r>
+        <w:rPr/>
+        <w:t xml:space="preserve"> (MSE) for the prediction of the data specific to the shape.</w:t>
+      </w:r>
+      <w:bookmarkEnd w:id="48"/>
+      <w:bookmarkEnd w:id="52"/>
     </w:p>
     <w:p>
       <w:pPr>
         <w:pStyle w:val="Heading2"/>
         <w:rPr/>
       </w:pPr>
-      <w:bookmarkStart w:id="54" w:name="model-architecture"/>
+      <w:bookmarkStart w:id="53" w:name="model-architecture"/>
       <w:r>
         <w:rPr/>
         <w:t>Model Architecture</w:t>
@@ -5556,7 +5521,7 @@
       </w:pPr>
       <w:r>
         <w:rPr/>
-        <w:t xml:space="preserve">The model in the demonstration is a Convolutional Neural Network, with the usual structure, with several branches as it is typical for multi-task learning. Each branch is a collection of fully connected layers, which can be trained on the output of the front end (i. e. the convolutional and pooling layers). First, the input image is fed through the convolutional front end: Two blocks with each a convolution layer with ReLU activation followed by a Max Pooling layer. Subsequently, the result is passed through one of the back end that is responsible for the classification of the shape. Depending on the shape that has been predicted in the previous step, the same output of the convolutional layers is passed through another block of fully connected layers which are responsible for the respective shape. Through this mechanism, a conditional form of multi-task learning is achieved, as it is seen in </w:t>
+        <w:t xml:space="preserve">The model in the demonstration is a convolutional neural network, with the usual structure, with several branches as it is typical for multi-task learning. Each branch is a collection of fully connected layers, which can be trained on the output of the front end (i. e. the convolutional and pooling layers). First, the input image is fed through the convolutional front end: Two blocks with each a convolution layer with ReLU activation followed by a max pooling layer. Subsequently, the result is passed through one of the branches that is responsible for the classification of the shape. Depending on the shape that is being predicted in this branch, a branch specific for that shape is being used. For that, the same output of the convolutional layers is passed through another block of fully connected layers which are responsible for the respective shape. Through this mechanism, a conditional form of multi-task learning is achieved, as it is seen in </w:t>
       </w:r>
       <w:hyperlink w:anchor="fig%3Artov_architecture">
         <w:r>
@@ -5585,13 +5550,63 @@
         <w:pStyle w:val="ImageCaption"/>
         <w:rPr/>
       </w:pPr>
-      <w:bookmarkStart w:id="55" w:name="method"/>
-      <w:bookmarkStart w:id="56" w:name="model-architecture"/>
-      <w:r>
-        <w:rPr/>
-        <w:t xml:space="preserve">Model architecture of the demonstration </w:t>
-      </w:r>
+      <w:bookmarkStart w:id="54" w:name="method"/>
+      <w:bookmarkStart w:id="55" w:name="model-architecture"/>
+      <w:r>
+        <w:rPr/>
+        <w:t>Model architecture of the demonstration . The gray boxes are the in- and outputs of the model; Bold arrows indicate the passing of the output of one layer to another. The red boxes are the predictions, while the other boxes represent the separate layers. The numbers under the fully connected layers show the number of neurons in the respective layer.</w:t>
+      </w:r>
+      <w:bookmarkEnd w:id="54"/>
       <w:bookmarkEnd w:id="55"/>
+    </w:p>
+    <w:p>
+      <w:pPr>
+        <w:pStyle w:val="Heading1"/>
+        <w:rPr/>
+      </w:pPr>
+      <w:bookmarkStart w:id="56" w:name="results"/>
+      <w:r>
+        <w:rPr/>
+        <w:t>Results</w:t>
+      </w:r>
+    </w:p>
+    <w:p>
+      <w:pPr>
+        <w:pStyle w:val="FirstParagraph"/>
+        <w:rPr/>
+      </w:pPr>
+      <w:r>
+        <w:rPr/>
+        <w:t>The model in the demonstration has been able to approximate the shapes it was trained on. The vertex coordinates usually have a derivation from the ground truth of around 5 pixels for the shapes line, circle or rectangle. The accuracy would need to be improved in order to provide usable results.</w:t>
+      </w:r>
+    </w:p>
+    <w:p>
+      <w:pPr>
+        <w:pStyle w:val="BodyText"/>
+        <w:rPr/>
+      </w:pPr>
+      <w:r>
+        <w:rPr/>
+        <w:t>The given model had problems with approximating triangles; Rather than estimate the positions of the vertices, the model has learned to place those points grouped around the center of the triangle.</w:t>
+      </w:r>
+    </w:p>
+    <w:p>
+      <w:pPr>
+        <w:pStyle w:val="BodyText"/>
+        <w:rPr/>
+      </w:pPr>
+      <w:r>
+        <w:rPr/>
+        <w:t xml:space="preserve">Three illustrations can be found in the appendix for example outputs of the model: Figures ,  and . These outputs can be reproduced by following the documentation </w:t>
+      </w:r>
+      <w:r>
+        <w:rPr/>
+        <w:t xml:space="preserve">at --- </w:t>
+      </w:r>
+      <w:r>
+        <w:rPr/>
+        <w:t>or scanning the QR-Code in the appendix.</w:t>
+      </w:r>
       <w:bookmarkEnd w:id="56"/>
     </w:p>
     <w:p>
@@ -5599,86 +5614,7 @@
         <w:pStyle w:val="Heading1"/>
         <w:rPr/>
       </w:pPr>
-      <w:bookmarkStart w:id="57" w:name="results"/>
-      <w:r>
-        <w:rPr/>
-        <w:t>Results</w:t>
-      </w:r>
-    </w:p>
-    <w:p>
-      <w:pPr>
-        <w:pStyle w:val="FirstParagraph"/>
-        <w:rPr/>
-      </w:pPr>
-      <w:r>
-        <w:rPr/>
-        <w:t>The model in the demonstration has been able to approximate the shapes it was trained on. The accuracy would need to be improved in order to provide usable results. The given model had problems with approximating triangles; Rather than estimate the positions of the vertices, the model has learned to place those points grouped around the center of the triangle.</w:t>
-      </w:r>
-    </w:p>
-    <w:p>
-      <w:pPr>
-        <w:pStyle w:val="BodyText"/>
-        <w:rPr/>
-      </w:pPr>
-      <w:r>
-        <w:rPr/>
-        <w:t xml:space="preserve">Three illustrations are in the appendix for example outputs of the model: Figures </w:t>
-      </w:r>
-      <w:hyperlink w:anchor="fig%3Aresults_demonstration1">
-        <w:r>
-          <w:rPr>
-            <w:rStyle w:val="Hyperlink"/>
-          </w:rPr>
-          <w:t>7.1</w:t>
-        </w:r>
-      </w:hyperlink>
-      <w:r>
-        <w:rPr/>
-        <w:t xml:space="preserve">, </w:t>
-      </w:r>
-      <w:hyperlink w:anchor="fig%3Aresults_demonstration2">
-        <w:r>
-          <w:rPr>
-            <w:rStyle w:val="Hyperlink"/>
-          </w:rPr>
-          <w:t>7.2</w:t>
-        </w:r>
-      </w:hyperlink>
-      <w:r>
-        <w:rPr/>
-        <w:t xml:space="preserve"> and </w:t>
-      </w:r>
-      <w:hyperlink w:anchor="fig%3Aresults_demonstration3">
-        <w:r>
-          <w:rPr>
-            <w:rStyle w:val="Hyperlink"/>
-          </w:rPr>
-          <w:t>7.3</w:t>
-        </w:r>
-      </w:hyperlink>
-      <w:r>
-        <w:rPr/>
-        <w:t xml:space="preserve">. They are rendered in the model evaluation part, obtained through the </w:t>
-      </w:r>
-      <w:r>
-        <w:rPr>
-          <w:i/>
-          <w:iCs/>
-        </w:rPr>
-        <w:t>test</w:t>
-      </w:r>
-      <w:r>
-        <w:rPr/>
-        <w:t xml:space="preserve"> command in the demonstration.</w:t>
-      </w:r>
-      <w:bookmarkEnd w:id="57"/>
-    </w:p>
-    <w:p>
-      <w:pPr>
-        <w:pStyle w:val="Heading1"/>
-        <w:rPr/>
-      </w:pPr>
-      <w:bookmarkStart w:id="58" w:name="discussion"/>
+      <w:bookmarkStart w:id="57" w:name="discussion"/>
       <w:r>
         <w:rPr/>
         <w:t>Discussion</w:t>
@@ -5689,7 +5625,7 @@
         <w:pStyle w:val="Heading2"/>
         <w:rPr/>
       </w:pPr>
-      <w:bookmarkStart w:id="59" w:name="results-of-the-demonstration"/>
+      <w:bookmarkStart w:id="58" w:name="results-of-the-demonstration"/>
       <w:r>
         <w:rPr/>
         <w:t>Results of the Demonstration</w:t>
@@ -5713,7 +5649,17 @@
       </w:r>
       <w:r>
         <w:rPr/>
-        <w:t xml:space="preserve">. There is an explanation for why it was the triangle that the model could not learn to estimate correctly. It is likely due to the nature of the data it needed to extract from the image. What makes the data of the triangle different from the other shapes is that it consisted of three independent vertices, from which the model could have chosen any at any place. The comparison through the MSE loss was not developed enough to determine that a correct vertex prediction but in another order than the label was correct. Thus, the model may not have had the opportunity to make a guess that is rated as correct with a probability higher than </w:t>
+        <w:t>.</w:t>
+      </w:r>
+    </w:p>
+    <w:p>
+      <w:pPr>
+        <w:pStyle w:val="BodyText"/>
+        <w:rPr/>
+      </w:pPr>
+      <w:r>
+        <w:rPr/>
+        <w:t xml:space="preserve">There is an explanation for why it was the triangle that the model could not learn to estimate correctly: It is likely due to the nature of the data it needed to extract from the image. What makes the data of the triangle different from the other shapes is that it consisted of three independent vertices, out of which the model could have chosen any at any place. The comparison through the MSE loss was not developed enough to determine that a correct vertex prediction was correct, if it was a different order than the label. Thus, the model may not have had the opportunity to make a guess that is rated as correct with a probability higher than </w:t>
       </w:r>
       <w:r>
         <w:rPr/>
@@ -5740,7 +5686,7 @@
       </m:oMath>
       <w:r>
         <w:rPr/>
-        <w:t>. The combination of learning rate and this probability might have caused that problem to arise. From the model’s point of view, guessing of the real vertices must have not been worth it compared to approximating the center of the triangle. With this strategy, the model tried to minimize the punishment received through the quadratic nature of the MSE loss function.</w:t>
+        <w:t>.</w:t>
       </w:r>
     </w:p>
     <w:p>
@@ -5748,22 +5694,42 @@
         <w:pStyle w:val="BodyText"/>
         <w:rPr/>
       </w:pPr>
-      <w:bookmarkStart w:id="60" w:name="results-of-the-demonstration"/>
+      <w:r>
+        <w:rPr/>
+        <w:t>The combination of learning rate and this probability might have caused that problem to arise. From the model’s point of view, guessing the real vertices must have not been worth it compared to approximating the center of the triangle. With this strategy, the model tried to minimize the punishment received through the quadratic nature of the MSE loss function.</w:t>
+      </w:r>
+    </w:p>
+    <w:p>
+      <w:pPr>
+        <w:pStyle w:val="BodyText"/>
+        <w:rPr/>
+      </w:pPr>
       <w:r>
         <w:rPr/>
         <w:t>This seems to be a problem that is very specific for the demonstration and is likely no an inherent issue with the more general approach.</w:t>
       </w:r>
-      <w:bookmarkEnd w:id="60"/>
+    </w:p>
+    <w:p>
+      <w:pPr>
+        <w:pStyle w:val="BodyText"/>
+        <w:rPr/>
+      </w:pPr>
+      <w:bookmarkStart w:id="59" w:name="results-of-the-demonstration"/>
+      <w:r>
+        <w:rPr/>
+        <w:t>Otherwise, the problems can be attributed to the time and resource constrains faced during this work.</w:t>
+      </w:r>
+      <w:bookmarkEnd w:id="59"/>
     </w:p>
     <w:p>
       <w:pPr>
         <w:pStyle w:val="Heading2"/>
         <w:rPr/>
       </w:pPr>
-      <w:bookmarkStart w:id="61" w:name="goals"/>
-      <w:r>
-        <w:rPr/>
-        <w:t>Goals</w:t>
+      <w:bookmarkStart w:id="60" w:name="goals-and-questions"/>
+      <w:r>
+        <w:rPr/>
+        <w:t>Goals and Questions</w:t>
       </w:r>
     </w:p>
     <w:p>
@@ -5794,19 +5760,62 @@
       </w:r>
       <w:r>
         <w:rPr/>
-        <w:t xml:space="preserve"> This question could be answered as well. Using a Convolutional Neural Network with multi-task learning was not capable correctly approximating the shapes.</w:t>
-      </w:r>
-      <w:bookmarkEnd w:id="61"/>
+        <w:t xml:space="preserve"> This question could be answered as well. The convolutional neural network with multi-task learning was not capable to correctly approximating all four shapes. With minor changes to the model and the training process, and with more training being conducted overall, it might have been possible. With those measures, as well as through increasing the complexity of the model, neural networks should be able to be trained effectively on generated data to learn to do raster vectorization.</w:t>
+      </w:r>
+    </w:p>
+    <w:p>
+      <w:pPr>
+        <w:pStyle w:val="BodyText"/>
+        <w:rPr/>
+      </w:pPr>
+      <w:r>
+        <w:rPr/>
+        <w:t xml:space="preserve">The last questions could only partially be answered: </w:t>
+      </w:r>
+      <w:r>
+        <w:rPr>
+          <w:i/>
+          <w:iCs/>
+        </w:rPr>
+        <w:t>What performance can be achieved?</w:t>
+      </w:r>
+      <w:r>
+        <w:rPr/>
+        <w:t xml:space="preserve"> and </w:t>
+      </w:r>
+      <w:r>
+        <w:rPr>
+          <w:i/>
+          <w:iCs/>
+        </w:rPr>
+        <w:t>What are the limitations and pitfalls of this approach?</w:t>
+      </w:r>
+      <w:r>
+        <w:rPr/>
+        <w:t xml:space="preserve"> For the performance only a minimal example can be given, however, better performance can certainly be achieved. No severely limiting factors have been observed, and the only pitfall or challenge with the approach is the scaling when working with triangles or polygons in the future. The problem that occurred with the triangles would have to be addressed properly when predicting more than three vertices with no given order. One solution is the usage of a neural network architecture with some kind of internal state such as RNNs or reinforcement learning models as explained in </w:t>
+      </w:r>
+      <w:r>
+        <w:rPr>
+          <w:i/>
+          <w:iCs/>
+        </w:rPr>
+        <w:t>Proposed Model Architecture</w:t>
+      </w:r>
+      <w:r>
+        <w:rPr/>
+        <w:t>.</w:t>
+      </w:r>
+      <w:bookmarkEnd w:id="60"/>
     </w:p>
     <w:p>
       <w:pPr>
         <w:pStyle w:val="Heading2"/>
         <w:rPr/>
       </w:pPr>
-      <w:bookmarkStart w:id="62" w:name="approach"/>
-      <w:r>
-        <w:rPr/>
-        <w:t>Approach</w:t>
+      <w:bookmarkStart w:id="61" w:name="evaluating-the-approach"/>
+      <w:r>
+        <w:rPr/>
+        <w:t>Evaluating the Approach</w:t>
       </w:r>
     </w:p>
     <w:p>
@@ -5816,71 +5825,7 @@
       </w:pPr>
       <w:r>
         <w:rPr/>
-        <w:t>The demonstration has been done in a limited scope and does not provide a basis for making general statements about the usage of generated data for raster vectorization.</w:t>
-      </w:r>
-    </w:p>
-    <w:p>
-      <w:pPr>
-        <w:pStyle w:val="BodyText"/>
-        <w:rPr/>
-      </w:pPr>
-      <w:r>
-        <w:rPr/>
-        <w:t>That being said, The model in the demonstration has shown that a neural network that has been trained on randomly generated raster-vector representation pairs can produce results that resemble the original raster image. No limiting factors habe been observed that would hinder the scaling of this approach, and there are no apparent reasons for why a neural network with sufficient complexity and training should not be able to perform vectorization of simple raster images.</w:t>
-      </w:r>
-    </w:p>
-    <w:p>
-      <w:pPr>
-        <w:pStyle w:val="BodyText"/>
-        <w:rPr/>
-      </w:pPr>
-      <w:r>
-        <w:rPr/>
-        <w:t>However, it should to be considered that the data that is used in the demonstration is very limited and has not yet reached a point where it could be used in real world applications. The training and evaluation data consist images containing a single shape, and there are a small number of shapes available. Furthermore, only only data related to the position and size of these shapes. The model outputs a numerical representation of the image, which first would have to be converted into an actual vector format such as SVG.</w:t>
-      </w:r>
-    </w:p>
-    <w:p>
-      <w:pPr>
-        <w:pStyle w:val="BodyText"/>
-        <w:rPr/>
-      </w:pPr>
-      <w:r>
-        <w:rPr/>
-        <w:t>The demonstration specifically lacks the ability to determine the color of a shape, and cannot be used to convert images containing more than one shape and subsequently never learned how to recognize relations between the shapes in an image.</w:t>
-      </w:r>
-    </w:p>
-    <w:p>
-      <w:pPr>
-        <w:pStyle w:val="BodyText"/>
-        <w:rPr/>
-      </w:pPr>
-      <w:r>
-        <w:rPr/>
-        <w:t>Those are limitations of demonstration and not necessarily of the approach itself. The model used in the demonstration cannot answer the question of whether those obstacles can be overcome or not.</w:t>
-      </w:r>
-    </w:p>
-    <w:p>
-      <w:pPr>
-        <w:pStyle w:val="BodyText"/>
-        <w:rPr/>
-      </w:pPr>
-      <w:r>
-        <w:rPr/>
-        <w:t>Those observations could be made:</w:t>
-      </w:r>
-    </w:p>
-    <w:p>
-      <w:pPr>
-        <w:pStyle w:val="Normal"/>
-        <w:numPr>
-          <w:ilvl w:val="0"/>
-          <w:numId w:val="23"/>
-        </w:numPr>
-        <w:rPr/>
-      </w:pPr>
-      <w:r>
-        <w:rPr/>
-        <w:t>Even a model trained on a CPU can quickly learn to extract shapes from raster images using the generated data.</w:t>
+        <w:t>The demonstration is too limited to make general statements about the usability and scaling of this the approach. However, those observations could be made:</w:t>
       </w:r>
     </w:p>
     <w:p>
@@ -5894,7 +5839,7 @@
       </w:pPr>
       <w:r>
         <w:rPr/>
-        <w:t>To scale and improve the model, many optimizations could still be taken in the sections model architecture, training data and training parameter optimization.</w:t>
+        <w:t>Even a model trained on a CPU can quickly learn to extract shapes from raster images using simple generated data.</w:t>
       </w:r>
     </w:p>
     <w:p>
@@ -5908,7 +5853,7 @@
       </w:pPr>
       <w:r>
         <w:rPr/>
-        <w:t>No obstacles have been observed when increasing the complexity of the training data. There is no apparent reason why it should not be possible to make a model learn more complex data.</w:t>
+        <w:t>To scale and improve the model, many optimizations could still be taken in the sections model architecture, training data and training parameter optimization.</w:t>
       </w:r>
     </w:p>
     <w:p>
@@ -5920,32 +5865,9 @@
         </w:numPr>
         <w:rPr/>
       </w:pPr>
-      <w:bookmarkStart w:id="63" w:name="approach"/>
-      <w:r>
-        <w:rPr/>
-        <w:t>A more sophisticated model may be needed for further experiments.</w:t>
-      </w:r>
-      <w:bookmarkEnd w:id="63"/>
-    </w:p>
-    <w:p>
-      <w:pPr>
-        <w:pStyle w:val="Heading2"/>
-        <w:rPr/>
-      </w:pPr>
-      <w:bookmarkStart w:id="64" w:name="proposed-model-architecture"/>
-      <w:r>
-        <w:rPr/>
-        <w:t>Proposed Model Architecture</w:t>
-      </w:r>
-    </w:p>
-    <w:p>
-      <w:pPr>
-        <w:pStyle w:val="FirstParagraph"/>
-        <w:rPr/>
-      </w:pPr>
-      <w:r>
-        <w:rPr/>
-        <w:t>There are various strategies and architectures for converting raster images to vector images using deep learning. Based on the experience gained during the progress of this work, an architecture is proposed for projects extending beyond this thesis. A comprehensive structure is given that incorporates elements from various deep learning strategies, combining Recurrent Convolutional Networks with Reinforcement Learning while keeping the multi-task learning nature used in the demonstration.</w:t>
+      <w:r>
+        <w:rPr/>
+        <w:t>No obstacles have been observed when increasing the complexity of the training data. There is no apparent reason why it should not be possible to make a model learn more complex data once the vertices of polygons can be extrated.</w:t>
       </w:r>
     </w:p>
     <w:p>
@@ -5957,9 +5879,32 @@
         </w:numPr>
         <w:rPr/>
       </w:pPr>
-      <w:r>
-        <w:rPr/>
-        <w:t>A random array of numbers is generated, which describe the image and its shapes in a vector-like format.</w:t>
+      <w:bookmarkStart w:id="62" w:name="evaluating-the-approach"/>
+      <w:r>
+        <w:rPr/>
+        <w:t>A more sophisticated model may be needed for further experiments. Thus, an example architecture has been proposed.</w:t>
+      </w:r>
+      <w:bookmarkEnd w:id="62"/>
+    </w:p>
+    <w:p>
+      <w:pPr>
+        <w:pStyle w:val="Heading2"/>
+        <w:rPr/>
+      </w:pPr>
+      <w:bookmarkStart w:id="63" w:name="proposed-model-architecture"/>
+      <w:r>
+        <w:rPr/>
+        <w:t>Proposed Model Architecture</w:t>
+      </w:r>
+    </w:p>
+    <w:p>
+      <w:pPr>
+        <w:pStyle w:val="FirstParagraph"/>
+        <w:rPr/>
+      </w:pPr>
+      <w:r>
+        <w:rPr/>
+        <w:t>There are various strategies and architectures for converting raster images to vector images using deep learning. Based on the experience gained during the progress of this work, an architecture is proposed for projects extending beyond this thesis. A comprehensive structure is given that incorporates elements from various deep learning strategies, combining recurrent convolutional networks with reinforcement learning while keeping the multi-task learning nature used in the demonstration.</w:t>
       </w:r>
     </w:p>
     <w:p>
@@ -5973,7 +5918,7 @@
       </w:pPr>
       <w:r>
         <w:rPr/>
-        <w:t>The input is a raster image represented as an array.</w:t>
+        <w:t>A random array of numbers is generated, which describe the image and its shapes in a vector-like format.</w:t>
       </w:r>
     </w:p>
     <w:p>
@@ -5987,7 +5932,7 @@
       </w:pPr>
       <w:r>
         <w:rPr/>
-        <w:t>The first layers are convolution and pooling layers. They are applied directly to the input image to extract the relevant features.</w:t>
+        <w:t>The input is a raster image represented as an array.</w:t>
       </w:r>
     </w:p>
     <w:p>
@@ -6001,7 +5946,7 @@
       </w:pPr>
       <w:r>
         <w:rPr/>
-        <w:t>The output of the convolutional layers is directly passed to one or more small, independent fully connected layers. These layers are used to classify the shape as well as the color of the shape and background. A separate CNN might be useful for those layers, but this has to be investigated further. Here, the model could incorporate features from Residual Neural Networks, such that the output of the first CNN layers is directly passed to following layers, without going through the entire CNN block.</w:t>
+        <w:t>The first layers are convolution and pooling layers. They are applied directly to the input image to extract the relevant features.</w:t>
       </w:r>
     </w:p>
     <w:p>
@@ -6015,7 +5960,7 @@
       </w:pPr>
       <w:r>
         <w:rPr/>
-        <w:t>Afterwards, the output of the CNN layers is passed to another set of fully connected layers, which are specific for the shape that has already been predicted. These layers are used to extract the shape-specific data, such as position, rotation, corner points or size.</w:t>
+        <w:t>The output of the convolutional layers is directly passed to one or more small, independent fully connected layers. These layers are used to classify the shape as well as determining the color of the shape and background. A separate CNN might be useful for those layers, but this has to be investigated further.</w:t>
       </w:r>
     </w:p>
     <w:p>
@@ -6029,7 +5974,7 @@
       </w:pPr>
       <w:r>
         <w:rPr/>
-        <w:t>The output is then converted into a raster format, which then is compared to the input image</w:t>
+        <w:t>Afterwards, the output of the CNN layers is passed to another set of fully connected layers, which are specific for the shape that has already been predicted. These layers are used to extract the shape-specific data, such as position, rotation, corner points or size.</w:t>
       </w:r>
     </w:p>
     <w:p>
@@ -6043,7 +5988,7 @@
       </w:pPr>
       <w:r>
         <w:rPr/>
-        <w:t>For the loss function two fundamentally different approaches are considered:</w:t>
+        <w:t>For the evaluation of the model two fundamentally different approaches can be considered:</w:t>
       </w:r>
     </w:p>
     <w:p>
@@ -6057,7 +6002,7 @@
       </w:pPr>
       <w:r>
         <w:rPr/>
-        <w:t>Comparing the output of the model directly with the label. This approach is used in the demonstration and is computationally very efficient.</w:t>
+        <w:t>Comparing the output of the model directly with the label. This approach is used in the demonstration and is computationally very efficient. It might be beneficial to use this in the first stages of training.</w:t>
       </w:r>
     </w:p>
     <w:p>
@@ -6071,7 +6016,7 @@
       </w:pPr>
       <w:r>
         <w:rPr/>
-        <w:t>Converting the output, together with the previous predictions, into a raster image, and comparing it to the input image. This could lead to more precise results and provides more meaningful feedback to the model.</w:t>
+        <w:t>Converting the output, together with the previous predictions, into a raster image, and comparing it to the input image. This could lead to more precise results and provides more meaningful feedback to the model, but at a higher computation cost. This approach is well-suited for the fine-tuning of a neural network.</w:t>
       </w:r>
     </w:p>
     <w:p>
@@ -6122,19 +6067,19 @@
         </w:numPr>
         <w:rPr/>
       </w:pPr>
-      <w:bookmarkStart w:id="65" w:name="proposed-model-architecture"/>
+      <w:bookmarkStart w:id="64" w:name="proposed-model-architecture"/>
       <w:r>
         <w:rPr/>
         <w:t>Short term memory can be very advantageous in the shape-specific layers. This could resolve the difficulties the model had with approximating the vertices of triangles in the demonstration.</w:t>
       </w:r>
-      <w:bookmarkEnd w:id="65"/>
+      <w:bookmarkEnd w:id="64"/>
     </w:p>
     <w:p>
       <w:pPr>
         <w:pStyle w:val="Heading2"/>
         <w:rPr/>
       </w:pPr>
-      <w:bookmarkStart w:id="66" w:name="conclusion-2"/>
+      <w:bookmarkStart w:id="65" w:name="conclusion-2"/>
       <w:r>
         <w:rPr/>
         <w:t>Conclusion</w:t>
@@ -6147,7 +6092,7 @@
       </w:pPr>
       <w:r>
         <w:rPr/>
-        <w:t>The demonstration and research have shown that deep learning with generated vector-raster image pairs can be a useful technique for raster vectorization, at least in the first stage of training a neural network. The generation of the random images helps to obtain valuable labeled image pairs. However, the demonstration has shown that approximating a raster image in a vector format remains a challenging task even with an infinite amount of training data available. The model in the demonstration has been able to learn how to classify the four shapes, and could extract the relevant information to roughly approximate most of them; triangles have proven more challenging.</w:t>
+        <w:t>The demonstration and research have shown that deep learning with generated vector-raster image pairs can be a useful technique for raster vectorization, at least in the first stage of training a neural network. The generation of the random images helps to obtain valuable labeled image pairs. However, the demonstration has shown that converting a raster image into a vector format remains a challenging task even with an infinite amount of training data available. The model in the demonstration has been able to learn how to classify the four shapes and could extract the relevant information to roughly approximate most of them; But triangles have proven more challenging since the order of their vertices is unpredictable.</w:t>
       </w:r>
     </w:p>
     <w:p>
@@ -6155,13 +6100,25 @@
         <w:pStyle w:val="BodyText"/>
         <w:rPr/>
       </w:pPr>
-      <w:bookmarkStart w:id="67" w:name="discussion"/>
-      <w:bookmarkStart w:id="68" w:name="conclusion-2"/>
+      <w:bookmarkStart w:id="66" w:name="discussion"/>
+      <w:bookmarkStart w:id="67" w:name="conclusion-2"/>
       <w:r>
         <w:rPr/>
         <w:t>Furthermore, an architecture has been proposed that might be able to leverage the advantages of various deep learning architectures and techniques, which could address those challenges. It might be a starting point for future works, and successfully implementing such a neural network and training process might as well result in an efficient way to vectorize raster images in practical applications.</w:t>
       </w:r>
+      <w:bookmarkEnd w:id="66"/>
       <w:bookmarkEnd w:id="67"/>
+    </w:p>
+    <w:p>
+      <w:pPr>
+        <w:pStyle w:val="Heading1"/>
+        <w:rPr/>
+      </w:pPr>
+      <w:bookmarkStart w:id="68" w:name="sources-and-references"/>
+      <w:r>
+        <w:rPr/>
+        <w:t>Sources and References</w:t>
+      </w:r>
       <w:bookmarkEnd w:id="68"/>
     </w:p>
     <w:p>
@@ -6169,19 +6126,7 @@
         <w:pStyle w:val="Heading1"/>
         <w:rPr/>
       </w:pPr>
-      <w:bookmarkStart w:id="69" w:name="sources-and-references"/>
-      <w:r>
-        <w:rPr/>
-        <w:t>Sources and References</w:t>
-      </w:r>
-      <w:bookmarkEnd w:id="69"/>
-    </w:p>
-    <w:p>
-      <w:pPr>
-        <w:pStyle w:val="Heading1"/>
-        <w:rPr/>
-      </w:pPr>
-      <w:bookmarkStart w:id="70" w:name="appendix"/>
+      <w:bookmarkStart w:id="69" w:name="appendix"/>
       <w:r>
         <w:rPr/>
         <w:t>Appendix</w:t>
@@ -6204,15 +6149,7 @@
       </w:pPr>
       <w:r>
         <w:rPr/>
-        <w:t>The code for the model can be found at the following link or when scanning the QR-Code below:</w:t>
-      </w:r>
-      <w:r>
-        <w:rPr>
-          <w:rStyle w:val="Hyperlink"/>
-          <w:i/>
-          <w:iCs/>
-        </w:rPr>
-        <w:t xml:space="preserve"> ---</w:t>
+        <w:t>The code for the model can be found at the following link or when scanning the QR-Code below: ---</w:t>
       </w:r>
     </w:p>
     <w:p>
@@ -6232,11 +6169,40 @@
       </w:pPr>
       <w:r>
         <w:rPr/>
-        <w:t xml:space="preserve">This paper is available as a PDF and latex file </w:t>
-      </w:r>
-      <w:r>
-        <w:rPr/>
-        <w:t>at ---</w:t>
+        <w:t>This paper is available as PDF and latex files a</w:t>
+      </w:r>
+      <w:r>
+        <w:rPr/>
+        <w:t>t ---</w:t>
+      </w:r>
+    </w:p>
+    <w:p>
+      <w:pPr>
+        <w:pStyle w:val="DefinitionTerm"/>
+        <w:rPr/>
+      </w:pPr>
+      <w:r>
+        <w:rPr/>
+        <w:t>Documentation for RtoV</w:t>
+      </w:r>
+    </w:p>
+    <w:p>
+      <w:pPr>
+        <w:pStyle w:val="Definition"/>
+        <w:rPr/>
+      </w:pPr>
+      <w:r>
+        <w:rPr/>
+        <w:t>The documentation for RtoV is available at ---</w:t>
+      </w:r>
+    </w:p>
+    <w:p>
+      <w:pPr>
+        <w:pStyle w:val="CaptionedFigure"/>
+        <w:rPr/>
+      </w:pPr>
+      <w:r>
+        <w:rPr/>
       </w:r>
     </w:p>
     <w:p>
@@ -6247,6 +6213,25 @@
       <w:r>
         <w:rPr/>
         <w:t>Link to the github repository with the code for the demonstration</w:t>
+      </w:r>
+    </w:p>
+    <w:p>
+      <w:pPr>
+        <w:pStyle w:val="CaptionedFigure"/>
+        <w:rPr/>
+      </w:pPr>
+      <w:r>
+        <w:rPr/>
+      </w:r>
+    </w:p>
+    <w:p>
+      <w:pPr>
+        <w:pStyle w:val="ImageCaption"/>
+        <w:rPr/>
+      </w:pPr>
+      <w:r>
+        <w:rPr/>
+        <w:t>Link to the documentation for the RtoV demonstration</w:t>
       </w:r>
     </w:p>
     <w:p>
@@ -6306,7 +6291,59 @@
               <w:rPr/>
               <w:t xml:space="preserve"> </w:t>
             </w:r>
-            <w:bookmarkStart w:id="71" w:name="fig%3Aresults_demonstration1"/>
+            <w:bookmarkStart w:id="70" w:name="fig%3Aresults_demonstration1_condensed"/>
+            <w:bookmarkEnd w:id="70"/>
+          </w:p>
+        </w:tc>
+      </w:tr>
+    </w:tbl>
+    <w:p>
+      <w:pPr>
+        <w:pStyle w:val="ImageCaption"/>
+        <w:rPr/>
+      </w:pPr>
+      <w:r>
+        <w:rPr/>
+        <w:t>Output of the model</w:t>
+      </w:r>
+    </w:p>
+    <w:tbl>
+      <w:tblPr>
+        <w:tblStyle w:val="FigureTable"/>
+        <w:tblW w:w="7920" w:type="dxa"/>
+        <w:jc w:val="center"/>
+        <w:tblInd w:w="0" w:type="dxa"/>
+        <w:tblLayout w:type="fixed"/>
+        <w:tblCellMar>
+          <w:top w:w="0" w:type="dxa"/>
+          <w:left w:w="108" w:type="dxa"/>
+          <w:bottom w:w="0" w:type="dxa"/>
+          <w:right w:w="108" w:type="dxa"/>
+        </w:tblCellMar>
+        <w:tblLook w:firstColumn="0" w:lastRow="0" w:lastColumn="0" w:firstRow="0"/>
+      </w:tblPr>
+      <w:tblGrid>
+        <w:gridCol w:w="7920"/>
+      </w:tblGrid>
+      <w:tr>
+        <w:trPr/>
+        <w:tc>
+          <w:tcPr>
+            <w:tcW w:w="7920" w:type="dxa"/>
+            <w:tcBorders/>
+          </w:tcPr>
+          <w:p>
+            <w:pPr>
+              <w:pStyle w:val="Normal"/>
+              <w:spacing w:before="0" w:after="200"/>
+              <w:jc w:val="center"/>
+              <w:rPr/>
+            </w:pPr>
+            <w:r>
+              <w:rPr/>
+              <w:t xml:space="preserve"> </w:t>
+            </w:r>
+            <w:bookmarkStart w:id="71" w:name="fig%3Aresults_demonstration2_condensed"/>
             <w:bookmarkEnd w:id="71"/>
           </w:p>
         </w:tc>
@@ -6329,34 +6366,11 @@
               <w:rPr/>
               <w:t xml:space="preserve"> </w:t>
             </w:r>
-            <w:bookmarkStart w:id="72" w:name="fig%3Aresults_demonstration2"/>
+            <w:bookmarkStart w:id="72" w:name="fig%3Aresults_demonstration3_condensed"/>
             <w:bookmarkEnd w:id="72"/>
           </w:p>
         </w:tc>
       </w:tr>
-      <w:tr>
-        <w:trPr/>
-        <w:tc>
-          <w:tcPr>
-            <w:tcW w:w="7920" w:type="dxa"/>
-            <w:tcBorders/>
-          </w:tcPr>
-          <w:p>
-            <w:pPr>
-              <w:pStyle w:val="Normal"/>
-              <w:spacing w:before="0" w:after="200"/>
-              <w:jc w:val="center"/>
-              <w:rPr/>
-            </w:pPr>
-            <w:r>
-              <w:rPr/>
-              <w:t xml:space="preserve"> </w:t>
-            </w:r>
-            <w:bookmarkStart w:id="73" w:name="fig%3Aresults_demonstration3"/>
-            <w:bookmarkEnd w:id="73"/>
-          </w:p>
-        </w:tc>
-      </w:tr>
     </w:tbl>
     <w:p>
       <w:pPr>
@@ -6388,7 +6402,7 @@
           <w:i/>
           <w:iCs/>
         </w:rPr>
-        <w:t>---, ---</w:t>
+        <w:t>---, 03.12.2023</w:t>
       </w:r>
       <w:r>
         <w:rPr/>
@@ -6402,12 +6416,12 @@
         <w:spacing w:before="180" w:after="180"/>
         <w:rPr/>
       </w:pPr>
-      <w:bookmarkStart w:id="74" w:name="appendix"/>
+      <w:bookmarkStart w:id="73" w:name="appendix"/>
       <w:r>
         <w:rPr/>
         <w:t>Ort, Datum und Unterschrift</w:t>
       </w:r>
-      <w:bookmarkEnd w:id="74"/>
+      <w:bookmarkEnd w:id="73"/>
     </w:p>
     <w:sectPr>
       <w:type w:val="nextPage"/>
@@ -7715,24 +7729,24 @@
   </w:num>
   <w:num w:numId="15">
     <w:abstractNumId w:val="1"/>
+  </w:num>
+  <w:num w:numId="16">
+    <w:abstractNumId w:val="1"/>
     <w:lvlOverride w:ilvl="0">
       <w:startOverride w:val="1"/>
     </w:lvlOverride>
-  </w:num>
-  <w:num w:numId="16">
-    <w:abstractNumId w:val="1"/>
   </w:num>
   <w:num w:numId="17">
     <w:abstractNumId w:val="1"/>
   </w:num>
   <w:num w:numId="18">
     <w:abstractNumId w:val="1"/>
+  </w:num>
+  <w:num w:numId="19">
+    <w:abstractNumId w:val="1"/>
     <w:lvlOverride w:ilvl="0">
       <w:startOverride w:val="1"/>
     </w:lvlOverride>
-  </w:num>
-  <w:num w:numId="19">
-    <w:abstractNumId w:val="1"/>
   </w:num>
   <w:num w:numId="20">
     <w:abstractNumId w:val="1"/>
@@ -7745,12 +7759,12 @@
   </w:num>
   <w:num w:numId="23">
     <w:abstractNumId w:val="1"/>
+  </w:num>
+  <w:num w:numId="24">
+    <w:abstractNumId w:val="1"/>
     <w:lvlOverride w:ilvl="0">
       <w:startOverride w:val="1"/>
     </w:lvlOverride>
-  </w:num>
-  <w:num w:numId="24">
-    <w:abstractNumId w:val="1"/>
   </w:num>
   <w:num w:numId="25">
     <w:abstractNumId w:val="1"/>
@@ -7760,12 +7774,12 @@
   </w:num>
   <w:num w:numId="27">
     <w:abstractNumId w:val="1"/>
+  </w:num>
+  <w:num w:numId="28">
+    <w:abstractNumId w:val="1"/>
     <w:lvlOverride w:ilvl="0">
       <w:startOverride w:val="1"/>
     </w:lvlOverride>
-  </w:num>
-  <w:num w:numId="28">
-    <w:abstractNumId w:val="1"/>
   </w:num>
   <w:num w:numId="29">
     <w:abstractNumId w:val="1"/>

</xml_diff>